<commit_message>
Create v2 for editorial review
</commit_message>
<xml_diff>
--- a/proposal/ePIRLS ad click - Yuqi_ahr_yl.docx
+++ b/proposal/ePIRLS ad click - Yuqi_ahr_yl.docx
@@ -317,40 +317,22 @@
         <w:t xml:space="preserve">relationship using data from international large-scale assessments in general, or from ePIRLS in specific. This study aims at contributing to the literature by exploring the process data </w:t>
       </w:r>
       <w:r>
-        <w:t xml:space="preserve">in ePIRLS to understand how students read and </w:t>
-      </w:r>
-      <w:r>
-        <w:rPr>
-          <w:highlight w:val="yellow"/>
-        </w:rPr>
-        <w:t xml:space="preserve">behave </w:t>
-      </w:r>
-      <w:r>
-        <w:rPr>
-          <w:highlight w:val="yellow"/>
-        </w:rPr>
+        <w:t xml:space="preserve">in ePIRLS to understand how students read </w:t>
+      </w:r>
+      <w:r>
+        <w:t xml:space="preserve">and behave </w:t>
+      </w:r>
+      <w:r>
         <w:t>when presented with</w:t>
       </w:r>
       <w:r>
-        <w:rPr>
-          <w:highlight w:val="yellow"/>
-        </w:rPr>
         <w:t xml:space="preserve"> the distraction of online advertisement</w:t>
       </w:r>
       <w:r>
-        <w:rPr>
-          <w:highlight w:val="yellow"/>
-        </w:rPr>
         <w:t>s</w:t>
       </w:r>
       <w:r>
-        <w:rPr>
-          <w:highlight w:val="yellow"/>
-        </w:rPr>
-        <w:t>.</w:t>
-      </w:r>
-      <w:r>
-        <w:t xml:space="preserve"> </w:t>
+        <w:t xml:space="preserve">. </w:t>
       </w:r>
     </w:p>
     <w:p>
@@ -445,16 +427,16 @@
       <w:r>
         <w:t xml:space="preserve"> </w:t>
       </w:r>
-      <w:commentRangeStart w:id="2"/>
+      <w:commentRangeStart w:id="1"/>
       <w:r>
         <w:t>advertisements</w:t>
       </w:r>
-      <w:commentRangeEnd w:id="2"/>
+      <w:commentRangeEnd w:id="1"/>
       <w:r>
         <w:rPr>
           <w:rStyle w:val="CommentReference"/>
         </w:rPr>
-        <w:commentReference w:id="2"/>
+        <w:commentReference w:id="1"/>
       </w:r>
       <w:r>
         <w:t xml:space="preserve">, which resemble the </w:t>
@@ -496,21 +478,21 @@
         <w:t>s</w:t>
       </w:r>
       <w:r>
-        <w:t xml:space="preserve"> in each module</w:t>
-      </w:r>
-      <w:r>
-        <w:t xml:space="preserve">, </w:t>
+        <w:t xml:space="preserve"> in each </w:t>
       </w:r>
       <w:proofErr w:type="gramStart"/>
       <w:r>
-        <w:t xml:space="preserve">and </w:t>
-      </w:r>
-      <w:r>
-        <w:t xml:space="preserve"> is</w:t>
+        <w:t>module</w:t>
+      </w:r>
+      <w:r>
+        <w:t>, and</w:t>
       </w:r>
       <w:proofErr w:type="gramEnd"/>
       <w:r>
         <w:t xml:space="preserve"> </w:t>
+      </w:r>
+      <w:r>
+        <w:t xml:space="preserve">is </w:t>
       </w:r>
       <w:r>
         <w:t xml:space="preserve">used for </w:t>
@@ -591,41 +573,69 @@
           <w:rStyle w:val="Emphasis"/>
           <w:b/>
         </w:rPr>
-        <w:t xml:space="preserve"> students’ ad cli</w:t>
+        <w:t xml:space="preserve"> students’ ad</w:t>
       </w:r>
       <w:r>
         <w:rPr>
           <w:rStyle w:val="Emphasis"/>
           <w:b/>
         </w:rPr>
-        <w:t>ck patterns</w:t>
+        <w:t>vertisement-</w:t>
       </w:r>
       <w:r>
         <w:rPr>
           <w:rStyle w:val="Emphasis"/>
           <w:b/>
         </w:rPr>
-        <w:t xml:space="preserve"> </w:t>
+        <w:t>cli</w:t>
       </w:r>
       <w:r>
         <w:rPr>
           <w:rStyle w:val="Emphasis"/>
           <w:b/>
         </w:rPr>
-        <w:t>for</w:t>
+        <w:t>ck</w:t>
       </w:r>
       <w:r>
         <w:rPr>
           <w:rStyle w:val="Emphasis"/>
           <w:b/>
         </w:rPr>
-        <w:t xml:space="preserve"> each </w:t>
+        <w:t>ing</w:t>
       </w:r>
       <w:r>
         <w:rPr>
           <w:rStyle w:val="Emphasis"/>
           <w:b/>
         </w:rPr>
+        <w:t xml:space="preserve"> patterns</w:t>
+      </w:r>
+      <w:r>
+        <w:rPr>
+          <w:rStyle w:val="Emphasis"/>
+          <w:b/>
+        </w:rPr>
+        <w:t xml:space="preserve"> </w:t>
+      </w:r>
+      <w:r>
+        <w:rPr>
+          <w:rStyle w:val="Emphasis"/>
+          <w:b/>
+        </w:rPr>
+        <w:t>for</w:t>
+      </w:r>
+      <w:r>
+        <w:rPr>
+          <w:rStyle w:val="Emphasis"/>
+          <w:b/>
+        </w:rPr>
+        <w:t xml:space="preserve"> each </w:t>
+      </w:r>
+      <w:r>
+        <w:rPr>
+          <w:rStyle w:val="Emphasis"/>
+          <w:b/>
+        </w:rPr>
         <w:t>of the 5 modules?</w:t>
       </w:r>
     </w:p>
@@ -646,10 +656,18 @@
       <w:r>
         <w:t xml:space="preserve"> on </w:t>
       </w:r>
+      <w:commentRangeStart w:id="2"/>
       <w:commentRangeStart w:id="3"/>
       <w:r>
         <w:t>advertisements</w:t>
       </w:r>
+      <w:commentRangeEnd w:id="2"/>
+      <w:r>
+        <w:rPr>
+          <w:rStyle w:val="CommentReference"/>
+        </w:rPr>
+        <w:commentReference w:id="2"/>
+      </w:r>
       <w:commentRangeEnd w:id="3"/>
       <w:r>
         <w:rPr>
@@ -664,16 +682,8 @@
         <w:t>as few as zero times and as many as</w:t>
       </w:r>
       <w:r>
-        <w:t xml:space="preserve"> 604 times </w:t>
-      </w:r>
-      <w:commentRangeStart w:id="4"/>
-      <w:r>
-        <w:t>(</w:t>
-      </w:r>
-      <w:r>
-        <w:t>one student in Chinese Taipei clicked on ads 604 times in the “Rainforests” module)</w:t>
-      </w:r>
-      <w:commentRangeEnd w:id="4"/>
+        <w:t xml:space="preserve"> 604 times</w:t>
+      </w:r>
       <w:r>
         <w:rPr>
           <w:rStyle w:val="CommentReference"/>
@@ -693,7 +703,13 @@
         <w:t xml:space="preserve">per-student and per-module </w:t>
       </w:r>
       <w:r>
-        <w:t xml:space="preserve">ad clicks </w:t>
+        <w:t>ad</w:t>
+      </w:r>
+      <w:r>
+        <w:t>vertisement</w:t>
+      </w:r>
+      <w:r>
+        <w:t xml:space="preserve"> clicks </w:t>
       </w:r>
       <w:r>
         <w:t>was</w:t>
@@ -714,7 +730,13 @@
         <w:t xml:space="preserve">per-student </w:t>
       </w:r>
       <w:r>
-        <w:t xml:space="preserve">ad clicks </w:t>
+        <w:t>ad</w:t>
+      </w:r>
+      <w:r>
+        <w:t>vertisement</w:t>
+      </w:r>
+      <w:r>
+        <w:t xml:space="preserve"> clicks </w:t>
       </w:r>
       <w:r>
         <w:t>in each module range</w:t>
@@ -723,7 +745,12 @@
         <w:t>d</w:t>
       </w:r>
       <w:r>
-        <w:t xml:space="preserve"> from 0.1 (in the “</w:t>
+        <w:t xml:space="preserve"> from</w:t>
+      </w:r>
+      <w:bookmarkStart w:id="5" w:name="_GoBack"/>
+      <w:bookmarkEnd w:id="5"/>
+      <w:r>
+        <w:t xml:space="preserve"> 0.1 (in the “</w:t>
       </w:r>
       <w:r>
         <w:t>The Legend of Troy</w:t>
@@ -752,16 +779,17 @@
         <w:pStyle w:val="NoSpacing"/>
         <w:spacing w:line="276" w:lineRule="auto"/>
       </w:pPr>
-      <w:commentRangeStart w:id="5"/>
-      <w:r>
+      <w:commentRangeStart w:id="6"/>
+      <w:r>
+        <w:lastRenderedPageBreak/>
         <w:t xml:space="preserve">The percentage </w:t>
       </w:r>
-      <w:commentRangeEnd w:id="5"/>
+      <w:commentRangeEnd w:id="6"/>
       <w:r>
         <w:rPr>
           <w:rStyle w:val="CommentReference"/>
         </w:rPr>
-        <w:commentReference w:id="5"/>
+        <w:commentReference w:id="6"/>
       </w:r>
       <w:r>
         <w:t xml:space="preserve">of students who clicked </w:t>
@@ -860,7 +888,13 @@
         <w:t>D</w:t>
       </w:r>
       <w:r>
-        <w:t>ifferential ad-click pattern</w:t>
+        <w:t xml:space="preserve">ifferential </w:t>
+      </w:r>
+      <w:r>
+        <w:t xml:space="preserve">advertisement-clicking </w:t>
+      </w:r>
+      <w:r>
+        <w:t>pattern</w:t>
       </w:r>
       <w:r>
         <w:t>s</w:t>
@@ -893,7 +927,16 @@
         <w:t>t</w:t>
       </w:r>
       <w:r>
-        <w:t xml:space="preserve"> the ads </w:t>
+        <w:t xml:space="preserve"> the </w:t>
+      </w:r>
+      <w:r>
+        <w:t>advertisement</w:t>
+      </w:r>
+      <w:r>
+        <w:t>s</w:t>
+      </w:r>
+      <w:r>
+        <w:t xml:space="preserve"> </w:t>
       </w:r>
       <w:r>
         <w:t xml:space="preserve">are </w:t>
@@ -935,7 +978,13 @@
         <w:t xml:space="preserve">are </w:t>
       </w:r>
       <w:r>
-        <w:t>highly relevant to the space theme of the module, while the ads in the “Dr.</w:t>
+        <w:t xml:space="preserve">highly relevant to the space theme of the module, while the </w:t>
+      </w:r>
+      <w:r>
+        <w:t>advertisements</w:t>
+      </w:r>
+      <w:r>
+        <w:t xml:space="preserve"> in the “Dr.</w:t>
       </w:r>
       <w:r>
         <w:t xml:space="preserve"> </w:t>
@@ -974,7 +1023,7 @@
           <w:b/>
         </w:rPr>
       </w:pPr>
-      <w:commentRangeStart w:id="6"/>
+      <w:commentRangeStart w:id="7"/>
       <w:r>
         <w:rPr>
           <w:rStyle w:val="Emphasis"/>
@@ -1024,12 +1073,12 @@
         </w:rPr>
         <w:t>in the assessment?</w:t>
       </w:r>
-      <w:commentRangeEnd w:id="6"/>
+      <w:commentRangeEnd w:id="7"/>
       <w:r>
         <w:rPr>
           <w:rStyle w:val="CommentReference"/>
         </w:rPr>
-        <w:commentReference w:id="6"/>
+        <w:commentReference w:id="7"/>
       </w:r>
     </w:p>
     <w:p>
@@ -1070,7 +1119,13 @@
         <w:t>in Sweden to 27.7</w:t>
       </w:r>
       <w:r>
-        <w:t xml:space="preserve"> percent in Chinese Taipei. In the United States, 13.1 percent of the students clicked on ads in the assessment.</w:t>
+        <w:t xml:space="preserve"> percent in Chinese Taipei. In the United States, 13.1 percent of the students clicked on </w:t>
+      </w:r>
+      <w:r>
+        <w:t>advertisements</w:t>
+      </w:r>
+      <w:r>
+        <w:t xml:space="preserve"> in the assessment.</w:t>
       </w:r>
     </w:p>
     <w:p>
@@ -1085,7 +1140,10 @@
         <w:spacing w:line="276" w:lineRule="auto"/>
       </w:pPr>
       <w:r>
-        <w:t>Among students who clicked on ads</w:t>
+        <w:t xml:space="preserve">Among students who clicked on </w:t>
+      </w:r>
+      <w:r>
+        <w:t>advertisements</w:t>
       </w:r>
       <w:r>
         <w:t>,</w:t>
@@ -1093,7 +1151,7 @@
       <w:r>
         <w:t xml:space="preserve"> </w:t>
       </w:r>
-      <w:commentRangeStart w:id="7"/>
+      <w:commentRangeStart w:id="8"/>
       <w:r>
         <w:t xml:space="preserve">boys </w:t>
       </w:r>
@@ -1130,18 +1188,24 @@
       <w:r>
         <w:t>education system</w:t>
       </w:r>
-      <w:commentRangeEnd w:id="7"/>
+      <w:commentRangeEnd w:id="8"/>
       <w:r>
         <w:rPr>
           <w:rStyle w:val="CommentReference"/>
         </w:rPr>
-        <w:commentReference w:id="7"/>
+        <w:commentReference w:id="8"/>
       </w:r>
       <w:r>
         <w:t>.</w:t>
       </w:r>
       <w:r>
-        <w:t xml:space="preserve"> Among students who did not click on any ads, </w:t>
+        <w:t xml:space="preserve"> Among students who did not click on any </w:t>
+      </w:r>
+      <w:r>
+        <w:t>advertisements</w:t>
+      </w:r>
+      <w:r>
+        <w:t xml:space="preserve">, </w:t>
       </w:r>
       <w:r>
         <w:t xml:space="preserve">however, </w:t>
@@ -1246,20 +1310,44 @@
           <w:rStyle w:val="Emphasis"/>
           <w:b/>
         </w:rPr>
-        <w:t xml:space="preserve">How are students’ ad click patterns associated with their online reading </w:t>
+        <w:t xml:space="preserve">How are students’ </w:t>
       </w:r>
       <w:r>
         <w:rPr>
           <w:rStyle w:val="Emphasis"/>
           <w:b/>
         </w:rPr>
-        <w:t>achievement</w:t>
+        <w:t>advertisement</w:t>
       </w:r>
       <w:r>
         <w:rPr>
           <w:rStyle w:val="Emphasis"/>
           <w:b/>
         </w:rPr>
+        <w:t>-clicking</w:t>
+      </w:r>
+      <w:r>
+        <w:t xml:space="preserve"> </w:t>
+      </w:r>
+      <w:r>
+        <w:rPr>
+          <w:rStyle w:val="Emphasis"/>
+          <w:b/>
+        </w:rPr>
+        <w:t xml:space="preserve">patterns associated with their online reading </w:t>
+      </w:r>
+      <w:r>
+        <w:rPr>
+          <w:rStyle w:val="Emphasis"/>
+          <w:b/>
+        </w:rPr>
+        <w:t>achievement</w:t>
+      </w:r>
+      <w:r>
+        <w:rPr>
+          <w:rStyle w:val="Emphasis"/>
+          <w:b/>
+        </w:rPr>
         <w:t>?</w:t>
       </w:r>
     </w:p>
@@ -1278,13 +1366,16 @@
         <w:t xml:space="preserve">students who </w:t>
       </w:r>
       <w:r>
-        <w:t>clicked on ads</w:t>
-      </w:r>
-      <w:r>
-        <w:t xml:space="preserve"> scored 537</w:t>
-      </w:r>
-      <w:r>
-        <w:t>.5</w:t>
+        <w:t xml:space="preserve">clicked on </w:t>
+      </w:r>
+      <w:r>
+        <w:t>advertisements</w:t>
+      </w:r>
+      <w:r>
+        <w:t xml:space="preserve"> scored </w:t>
+      </w:r>
+      <w:r>
+        <w:t>502.1</w:t>
       </w:r>
       <w:r>
         <w:t xml:space="preserve"> points</w:t>
@@ -1299,18 +1390,38 @@
         <w:t xml:space="preserve"> no</w:t>
       </w:r>
       <w:r>
-        <w:t xml:space="preserve">t click on ads scored 502.1 </w:t>
-      </w:r>
-      <w:commentRangeStart w:id="8"/>
+        <w:t xml:space="preserve">t click on </w:t>
+      </w:r>
+      <w:r>
+        <w:t>advertisements</w:t>
+      </w:r>
+      <w:r>
+        <w:t xml:space="preserve"> scored </w:t>
+      </w:r>
+      <w:r>
+        <w:t>537.5</w:t>
+      </w:r>
+      <w:r>
+        <w:t xml:space="preserve"> </w:t>
+      </w:r>
+      <w:commentRangeStart w:id="9"/>
+      <w:commentRangeStart w:id="10"/>
       <w:r>
         <w:t>points</w:t>
       </w:r>
-      <w:commentRangeEnd w:id="8"/>
+      <w:commentRangeEnd w:id="9"/>
       <w:r>
         <w:rPr>
           <w:rStyle w:val="CommentReference"/>
         </w:rPr>
-        <w:commentReference w:id="8"/>
+        <w:commentReference w:id="9"/>
+      </w:r>
+      <w:commentRangeEnd w:id="10"/>
+      <w:r>
+        <w:rPr>
+          <w:rStyle w:val="CommentReference"/>
+        </w:rPr>
+        <w:commentReference w:id="10"/>
       </w:r>
       <w:r>
         <w:t>.</w:t>
@@ -1348,21 +1459,38 @@
         <w:t>education</w:t>
       </w:r>
       <w:r>
-        <w:t xml:space="preserve"> systems, students who clicked on ads score </w:t>
-      </w:r>
-      <w:commentRangeStart w:id="9"/>
+        <w:t xml:space="preserve"> systems, students who clicked on </w:t>
+      </w:r>
+      <w:r>
+        <w:t>advertisements</w:t>
+      </w:r>
+      <w:r>
+        <w:t xml:space="preserve"> score </w:t>
+      </w:r>
+      <w:commentRangeStart w:id="11"/>
+      <w:commentRangeStart w:id="12"/>
       <w:r>
         <w:t xml:space="preserve">statistically significantly lower </w:t>
       </w:r>
-      <w:commentRangeEnd w:id="9"/>
+      <w:commentRangeEnd w:id="11"/>
       <w:r>
         <w:rPr>
           <w:rStyle w:val="CommentReference"/>
         </w:rPr>
-        <w:commentReference w:id="9"/>
-      </w:r>
-      <w:r>
-        <w:t>than their peers who did not click on ads</w:t>
+        <w:commentReference w:id="11"/>
+      </w:r>
+      <w:commentRangeEnd w:id="12"/>
+      <w:r>
+        <w:rPr>
+          <w:rStyle w:val="CommentReference"/>
+        </w:rPr>
+        <w:commentReference w:id="12"/>
+      </w:r>
+      <w:r>
+        <w:t xml:space="preserve">than their peers who did not click on </w:t>
+      </w:r>
+      <w:r>
+        <w:t>advertisements</w:t>
       </w:r>
       <w:r>
         <w:t xml:space="preserve">, except in Singapore where the gap is </w:t>
@@ -1374,7 +1502,13 @@
         <w:t>.</w:t>
       </w:r>
       <w:r>
-        <w:t xml:space="preserve"> The gap favoring non-ad-clicking students ranged from </w:t>
+        <w:t xml:space="preserve"> The gap favoring non-</w:t>
+      </w:r>
+      <w:r>
+        <w:t>advertisement</w:t>
+      </w:r>
+      <w:r>
+        <w:t xml:space="preserve">-clicking students ranged from </w:t>
       </w:r>
       <w:r>
         <w:t xml:space="preserve">11.4 points in Norway to 89.7 in Abu Dhabi. </w:t>
@@ -1386,7 +1520,13 @@
         <w:t xml:space="preserve">the achievement gap is </w:t>
       </w:r>
       <w:r>
-        <w:t>20.5 points favoring students who did not click on ads.</w:t>
+        <w:t xml:space="preserve">20.5 points favoring students who did not click on </w:t>
+      </w:r>
+      <w:r>
+        <w:t>advertisements</w:t>
+      </w:r>
+      <w:r>
+        <w:t>.</w:t>
       </w:r>
     </w:p>
     <w:p>
@@ -1409,20 +1549,48 @@
           <w:rStyle w:val="Emphasis"/>
           <w:b/>
         </w:rPr>
-        <w:t xml:space="preserve">RQ4: How are students’ ad click patterns associated with </w:t>
+        <w:t>RQ4: How are students’ ad</w:t>
       </w:r>
       <w:r>
         <w:rPr>
           <w:rStyle w:val="Emphasis"/>
           <w:b/>
         </w:rPr>
-        <w:t>time spent completing the assessment</w:t>
+        <w:t>vertisement-</w:t>
       </w:r>
       <w:r>
         <w:rPr>
           <w:rStyle w:val="Emphasis"/>
           <w:b/>
         </w:rPr>
+        <w:t>click</w:t>
+      </w:r>
+      <w:r>
+        <w:rPr>
+          <w:rStyle w:val="Emphasis"/>
+          <w:b/>
+        </w:rPr>
+        <w:t>ing</w:t>
+      </w:r>
+      <w:r>
+        <w:rPr>
+          <w:rStyle w:val="Emphasis"/>
+          <w:b/>
+        </w:rPr>
+        <w:t xml:space="preserve"> patterns associated with </w:t>
+      </w:r>
+      <w:r>
+        <w:rPr>
+          <w:rStyle w:val="Emphasis"/>
+          <w:b/>
+        </w:rPr>
+        <w:t>time spent completing the assessment</w:t>
+      </w:r>
+      <w:r>
+        <w:rPr>
+          <w:rStyle w:val="Emphasis"/>
+          <w:b/>
+        </w:rPr>
         <w:t>?</w:t>
       </w:r>
     </w:p>
@@ -1462,7 +1630,13 @@
         <w:t xml:space="preserve"> </w:t>
       </w:r>
       <w:r>
-        <w:t xml:space="preserve">the ePIRLS assessment (from start to log out) between students who clicked on ads and </w:t>
+        <w:t xml:space="preserve">the ePIRLS assessment (from start to log out) between students who clicked on </w:t>
+      </w:r>
+      <w:r>
+        <w:t>advertisements</w:t>
+      </w:r>
+      <w:r>
+        <w:t xml:space="preserve"> and </w:t>
       </w:r>
       <w:r>
         <w:t xml:space="preserve">those </w:t>
@@ -1477,38 +1651,24 @@
         <w:t>.</w:t>
       </w:r>
       <w:r>
-        <w:t xml:space="preserve"> In Italy, students who clicked on ads spent, on average</w:t>
-      </w:r>
-      <w:del w:id="10" w:author="Rathbun, Amy" w:date="2019-09-19T15:48:00Z">
-        <w:r>
-          <w:delText xml:space="preserve">, </w:delText>
-        </w:r>
-        <w:commentRangeStart w:id="11"/>
-        <w:r>
-          <w:delText>167</w:delText>
-        </w:r>
-        <w:commentRangeEnd w:id="11"/>
-        <w:r>
-          <w:rPr>
-            <w:rStyle w:val="CommentReference"/>
-          </w:rPr>
-          <w:commentReference w:id="11"/>
-        </w:r>
-        <w:r>
-          <w:delText xml:space="preserve"> </w:delText>
-        </w:r>
-        <w:r>
-          <w:delText xml:space="preserve">more </w:delText>
-        </w:r>
-        <w:r>
-          <w:delText>seconds</w:delText>
-        </w:r>
-      </w:del>
-      <w:ins w:id="12" w:author="Rathbun, Amy" w:date="2019-09-19T15:48:00Z">
-        <w:r>
-          <w:t>2.8 more minutes</w:t>
-        </w:r>
-      </w:ins>
+        <w:t xml:space="preserve"> In Italy, students who clicked on </w:t>
+      </w:r>
+      <w:r>
+        <w:t>advertisements</w:t>
+      </w:r>
+      <w:r>
+        <w:t xml:space="preserve"> spent, on average</w:t>
+      </w:r>
+      <w:r>
+        <w:t xml:space="preserve"> </w:t>
+      </w:r>
+      <w:r>
+        <w:t xml:space="preserve">2.8 more </w:t>
+      </w:r>
+      <w:r>
+        <w:lastRenderedPageBreak/>
+        <w:t>minutes</w:t>
+      </w:r>
       <w:r>
         <w:t xml:space="preserve"> </w:t>
       </w:r>
@@ -1522,55 +1682,45 @@
         <w:t xml:space="preserve"> no</w:t>
       </w:r>
       <w:r>
-        <w:t xml:space="preserve">t click on ads. However, in the United Arab Emirates and Abu Dhabi, students who clicked on ads spent, on average, </w:t>
-      </w:r>
-      <w:del w:id="13" w:author="Rathbun, Amy" w:date="2019-09-19T15:49:00Z">
-        <w:r>
-          <w:delText xml:space="preserve">185 </w:delText>
-        </w:r>
-      </w:del>
-      <w:ins w:id="14" w:author="Rathbun, Amy" w:date="2019-09-19T15:49:00Z">
-        <w:r>
-          <w:t>3.1</w:t>
-        </w:r>
-        <w:r>
-          <w:t xml:space="preserve"> </w:t>
-        </w:r>
-      </w:ins>
+        <w:t xml:space="preserve">t click on </w:t>
+      </w:r>
+      <w:r>
+        <w:t>advertisements</w:t>
+      </w:r>
+      <w:r>
+        <w:t xml:space="preserve">. However, in the United Arab Emirates and Abu Dhabi, students who clicked on </w:t>
+      </w:r>
+      <w:r>
+        <w:t>advertisements</w:t>
+      </w:r>
+      <w:r>
+        <w:t xml:space="preserve"> spent, on average, </w:t>
+      </w:r>
+      <w:r>
+        <w:t>3.1</w:t>
+      </w:r>
+      <w:r>
+        <w:t xml:space="preserve"> </w:t>
+      </w:r>
       <w:r>
         <w:t xml:space="preserve">and </w:t>
       </w:r>
-      <w:del w:id="15" w:author="Rathbun, Amy" w:date="2019-09-19T15:49:00Z">
-        <w:r>
-          <w:delText xml:space="preserve">271 </w:delText>
-        </w:r>
-      </w:del>
-      <w:ins w:id="16" w:author="Rathbun, Amy" w:date="2019-09-19T15:49:00Z">
-        <w:r>
-          <w:t>4.5</w:t>
-        </w:r>
-        <w:r>
-          <w:t xml:space="preserve"> </w:t>
-        </w:r>
-      </w:ins>
+      <w:r>
+        <w:t>4.5</w:t>
+      </w:r>
+      <w:r>
+        <w:t xml:space="preserve"> </w:t>
+      </w:r>
       <w:r>
         <w:t xml:space="preserve">fewer </w:t>
       </w:r>
-      <w:del w:id="17" w:author="Rathbun, Amy" w:date="2019-09-19T15:49:00Z">
-        <w:r>
-          <w:delText>seconds</w:delText>
-        </w:r>
-      </w:del>
-      <w:ins w:id="18" w:author="Rathbun, Amy" w:date="2019-09-19T15:49:00Z">
-        <w:r>
-          <w:t>minutes</w:t>
-        </w:r>
-      </w:ins>
+      <w:r>
+        <w:t>minutes</w:t>
+      </w:r>
       <w:r>
         <w:t xml:space="preserve">, </w:t>
       </w:r>
       <w:r>
-        <w:lastRenderedPageBreak/>
         <w:t>respectively</w:t>
       </w:r>
       <w:r>
@@ -1582,7 +1732,13 @@
       </w:r>
       <w:proofErr w:type="gramEnd"/>
       <w:r>
-        <w:t xml:space="preserve"> their peers who clicked on ads. </w:t>
+        <w:t xml:space="preserve"> their peers who clicked on </w:t>
+      </w:r>
+      <w:r>
+        <w:t>advertisements</w:t>
+      </w:r>
+      <w:r>
+        <w:t xml:space="preserve">. </w:t>
       </w:r>
       <w:r>
         <w:t>T</w:t>
@@ -1671,7 +1827,10 @@
         <w:t xml:space="preserve"> lower than their peers who </w:t>
       </w:r>
       <w:r>
-        <w:t>did not click on ads</w:t>
+        <w:t xml:space="preserve">did not click on </w:t>
+      </w:r>
+      <w:r>
+        <w:t>advertisements</w:t>
       </w:r>
       <w:r>
         <w:t xml:space="preserve">. </w:t>
@@ -1679,7 +1838,7 @@
       <w:r>
         <w:t xml:space="preserve">Also, the results indicate that higher proportions of boys than girls clicked on advertisements during the assessment time. </w:t>
       </w:r>
-      <w:commentRangeStart w:id="19"/>
+      <w:commentRangeStart w:id="13"/>
       <w:r>
         <w:t xml:space="preserve">Using process data, future studies could </w:t>
       </w:r>
@@ -1696,14 +1855,26 @@
         <w:t>students’ reading and testing behaviors</w:t>
       </w:r>
       <w:r>
-        <w:t>, including other factors that may be associated with students’ ad-click patterns.</w:t>
-      </w:r>
-      <w:commentRangeEnd w:id="19"/>
+        <w:t xml:space="preserve">, including other factors that may be associated with students’ </w:t>
+      </w:r>
+      <w:r>
+        <w:t>advertisement</w:t>
+      </w:r>
+      <w:r>
+        <w:t>-click</w:t>
+      </w:r>
+      <w:r>
+        <w:t>ing</w:t>
+      </w:r>
+      <w:r>
+        <w:t xml:space="preserve"> patterns.</w:t>
+      </w:r>
+      <w:commentRangeEnd w:id="13"/>
       <w:r>
         <w:rPr>
           <w:rStyle w:val="CommentReference"/>
         </w:rPr>
-        <w:commentReference w:id="19"/>
+        <w:commentReference w:id="13"/>
       </w:r>
     </w:p>
     <w:p>
@@ -1792,7 +1963,7 @@
         </w:rPr>
         <w:t>(6), 742–752. </w:t>
       </w:r>
-      <w:hyperlink r:id="rId8" w:history="1">
+      <w:hyperlink r:id="rId9" w:history="1">
         <w:r>
           <w:rPr>
             <w:rStyle w:val="Hyperlink"/>
@@ -1837,7 +2008,7 @@
         </w:rPr>
         <w:t>. Retrieved from Boston College, TIMSS &amp; PIRLS International Study Center website: </w:t>
       </w:r>
-      <w:hyperlink r:id="rId9" w:history="1">
+      <w:hyperlink r:id="rId10" w:history="1">
         <w:r>
           <w:rPr>
             <w:rStyle w:val="Hyperlink"/>
@@ -1866,8 +2037,6 @@
       <w:pPr>
         <w:pStyle w:val="CommentText"/>
       </w:pPr>
-      <w:bookmarkStart w:id="1" w:name="_GoBack"/>
-      <w:bookmarkEnd w:id="1"/>
       <w:r>
         <w:rPr>
           <w:rStyle w:val="CommentReference"/>
@@ -1879,7 +2048,7 @@
       </w:r>
     </w:p>
   </w:comment>
-  <w:comment w:id="2" w:author="Rathbun, Amy" w:date="2019-09-19T15:09:00Z" w:initials="RA">
+  <w:comment w:id="1" w:author="Rathbun, Amy" w:date="2019-09-19T15:09:00Z" w:initials="RA">
     <w:p>
       <w:pPr>
         <w:pStyle w:val="CommentText"/>
@@ -1898,7 +2067,7 @@
       </w:r>
     </w:p>
   </w:comment>
-  <w:comment w:id="3" w:author="Rathbun, Amy" w:date="2019-09-19T15:12:00Z" w:initials="RA">
+  <w:comment w:id="2" w:author="Rathbun, Amy" w:date="2019-09-19T15:12:00Z" w:initials="RA">
     <w:p>
       <w:pPr>
         <w:pStyle w:val="CommentText"/>
@@ -1911,6 +2080,22 @@
       </w:r>
       <w:r>
         <w:t>Please change all “ads” to “advertisements” the first time the word is used in a paragraph, or perhaps in all instances.</w:t>
+      </w:r>
+    </w:p>
+  </w:comment>
+  <w:comment w:id="3" w:author="Liao, Yuqi" w:date="2019-09-20T10:44:00Z" w:initials="LY">
+    <w:p>
+      <w:pPr>
+        <w:pStyle w:val="CommentText"/>
+      </w:pPr>
+      <w:r>
+        <w:rPr>
+          <w:rStyle w:val="CommentReference"/>
+        </w:rPr>
+        <w:annotationRef/>
+      </w:r>
+      <w:r>
+        <w:t>Changes made.</w:t>
       </w:r>
     </w:p>
   </w:comment>
@@ -1936,7 +2121,7 @@
       </w:r>
     </w:p>
   </w:comment>
-  <w:comment w:id="5" w:author="Rathbun, Amy" w:date="2019-09-19T15:10:00Z" w:initials="RA">
+  <w:comment w:id="6" w:author="Rathbun, Amy" w:date="2019-09-19T15:10:00Z" w:initials="RA">
     <w:p>
       <w:pPr>
         <w:pStyle w:val="CommentText"/>
@@ -1967,7 +2152,7 @@
       </w:r>
     </w:p>
   </w:comment>
-  <w:comment w:id="6" w:author="Rathbun, Amy" w:date="2019-09-19T15:37:00Z" w:initials="RA">
+  <w:comment w:id="7" w:author="Rathbun, Amy" w:date="2019-09-19T15:37:00Z" w:initials="RA">
     <w:p>
       <w:pPr>
         <w:pStyle w:val="CommentText"/>
@@ -1983,7 +2168,7 @@
       </w:r>
     </w:p>
   </w:comment>
-  <w:comment w:id="7" w:author="Rathbun, Amy" w:date="2019-09-19T15:22:00Z" w:initials="RA">
+  <w:comment w:id="8" w:author="Rathbun, Amy" w:date="2019-09-19T15:22:00Z" w:initials="RA">
     <w:p>
       <w:pPr>
         <w:pStyle w:val="CommentText"/>
@@ -2018,7 +2203,7 @@
       </w:r>
     </w:p>
   </w:comment>
-  <w:comment w:id="8" w:author="Rathbun, Amy" w:date="2019-09-19T15:42:00Z" w:initials="RA">
+  <w:comment w:id="9" w:author="Rathbun, Amy" w:date="2019-09-19T15:42:00Z" w:initials="RA">
     <w:p>
       <w:pPr>
         <w:pStyle w:val="CommentText"/>
@@ -2040,7 +2225,7 @@
       </w:r>
     </w:p>
   </w:comment>
-  <w:comment w:id="9" w:author="Rathbun, Amy" w:date="2019-09-19T15:41:00Z" w:initials="RA">
+  <w:comment w:id="10" w:author="Liao, Yuqi" w:date="2019-09-20T10:14:00Z" w:initials="LY">
     <w:p>
       <w:pPr>
         <w:pStyle w:val="CommentText"/>
@@ -2052,11 +2237,27 @@
         <w:annotationRef/>
       </w:r>
       <w:r>
+        <w:t>Agreed, thanks!</w:t>
+      </w:r>
+    </w:p>
+  </w:comment>
+  <w:comment w:id="11" w:author="Rathbun, Amy" w:date="2019-09-19T15:41:00Z" w:initials="RA">
+    <w:p>
+      <w:pPr>
+        <w:pStyle w:val="CommentText"/>
+      </w:pPr>
+      <w:r>
+        <w:rPr>
+          <w:rStyle w:val="CommentReference"/>
+        </w:rPr>
+        <w:annotationRef/>
+      </w:r>
+      <w:r>
         <w:t xml:space="preserve">This seems to contradict the above finding, which shows a higher score for those who clicked on ads than for those who did not. </w:t>
       </w:r>
     </w:p>
   </w:comment>
-  <w:comment w:id="11" w:author="Rathbun, Amy" w:date="2019-09-19T15:47:00Z" w:initials="RA">
+  <w:comment w:id="12" w:author="Liao, Yuqi" w:date="2019-09-20T10:15:00Z" w:initials="LY">
     <w:p>
       <w:pPr>
         <w:pStyle w:val="CommentText"/>
@@ -2068,19 +2269,11 @@
         <w:annotationRef/>
       </w:r>
       <w:r>
-        <w:t xml:space="preserve">Suggest converting all of these </w:t>
-      </w:r>
-      <w:proofErr w:type="spellStart"/>
-      <w:r>
-        <w:t>to</w:t>
-      </w:r>
-      <w:proofErr w:type="spellEnd"/>
-      <w:r>
-        <w:t xml:space="preserve"> minutes.</w:t>
+        <w:t>I go the numbers wrong earlier, it’s now fixed.</w:t>
       </w:r>
     </w:p>
   </w:comment>
-  <w:comment w:id="19" w:author="Rathbun, Amy" w:date="2019-09-19T15:53:00Z" w:initials="RA">
+  <w:comment w:id="13" w:author="Rathbun, Amy" w:date="2019-09-19T15:53:00Z" w:initials="RA">
     <w:p>
       <w:pPr>
         <w:pStyle w:val="CommentText"/>
@@ -2103,14 +2296,16 @@
 <w15:commentsEx xmlns:wpc="http://schemas.microsoft.com/office/word/2010/wordprocessingCanvas" xmlns:cx="http://schemas.microsoft.com/office/drawing/2014/chartex" xmlns:cx1="http://schemas.microsoft.com/office/drawing/2015/9/8/chartex" xmlns:cx2="http://schemas.microsoft.com/office/drawing/2015/10/21/chartex" xmlns:cx3="http://schemas.microsoft.com/office/drawing/2016/5/9/chartex" xmlns:cx4="http://schemas.microsoft.com/office/drawing/2016/5/10/chartex" xmlns:cx5="http://schemas.microsoft.com/office/drawing/2016/5/11/chartex" xmlns:cx6="http://schemas.microsoft.com/office/drawing/2016/5/12/chartex" xmlns:cx7="http://schemas.microsoft.com/office/drawing/2016/5/13/chartex" xmlns:cx8="http://schemas.microsoft.com/office/drawing/2016/5/14/chartex" xmlns:mc="http://schemas.openxmlformats.org/markup-compatibility/2006" xmlns:aink="http://schemas.microsoft.com/office/drawing/2016/ink" xmlns:am3d="http://schemas.microsoft.com/office/drawing/2017/model3d" xmlns:o="urn:schemas-microsoft-com:office:office" xmlns:r="http://schemas.openxmlformats.org/officeDocument/2006/relationships" xmlns:m="http://schemas.openxmlformats.org/officeDocument/2006/math" xmlns:v="urn:schemas-microsoft-com:vml" xmlns:wp14="http://schemas.microsoft.com/office/word/2010/wordprocessingDrawing" xmlns:wp="http://schemas.openxmlformats.org/drawingml/2006/wordprocessingDrawing" xmlns:w10="urn:schemas-microsoft-com:office:word" xmlns:w="http://schemas.openxmlformats.org/wordprocessingml/2006/main" xmlns:w14="http://schemas.microsoft.com/office/word/2010/wordml" xmlns:w15="http://schemas.microsoft.com/office/word/2012/wordml" xmlns:w16cid="http://schemas.microsoft.com/office/word/2016/wordml/cid" xmlns:w16se="http://schemas.microsoft.com/office/word/2015/wordml/symex" xmlns:wpg="http://schemas.microsoft.com/office/word/2010/wordprocessingGroup" xmlns:wpi="http://schemas.microsoft.com/office/word/2010/wordprocessingInk" xmlns:wne="http://schemas.microsoft.com/office/word/2006/wordml" xmlns:wps="http://schemas.microsoft.com/office/word/2010/wordprocessingShape" mc:Ignorable="w14 w15 w16se w16cid wp14">
   <w15:commentEx w15:paraId="6D866551" w15:done="0"/>
   <w15:commentEx w15:paraId="773BE4AD" w15:done="0"/>
-  <w15:commentEx w15:paraId="56F3A865" w15:done="0"/>
-  <w15:commentEx w15:paraId="57582F91" w15:done="0"/>
+  <w15:commentEx w15:paraId="56F3A865" w15:done="1"/>
+  <w15:commentEx w15:paraId="3BA441B2" w15:paraIdParent="56F3A865" w15:done="1"/>
+  <w15:commentEx w15:paraId="57582F91" w15:done="1"/>
   <w15:commentEx w15:paraId="12D491A0" w15:done="0"/>
   <w15:commentEx w15:paraId="22DE44D2" w15:done="0"/>
   <w15:commentEx w15:paraId="3E5FA450" w15:done="0"/>
-  <w15:commentEx w15:paraId="60D1E323" w15:done="0"/>
-  <w15:commentEx w15:paraId="05367DB3" w15:done="0"/>
-  <w15:commentEx w15:paraId="39B5E2C1" w15:done="0"/>
+  <w15:commentEx w15:paraId="60D1E323" w15:done="1"/>
+  <w15:commentEx w15:paraId="25C9E705" w15:paraIdParent="60D1E323" w15:done="1"/>
+  <w15:commentEx w15:paraId="05367DB3" w15:done="1"/>
+  <w15:commentEx w15:paraId="4C019AD0" w15:paraIdParent="05367DB3" w15:done="1"/>
   <w15:commentEx w15:paraId="69BB75F7" w15:done="0"/>
 </w15:commentsEx>
 </file>
@@ -2120,13 +2315,14 @@
   <w16cid:commentId w16cid:paraId="6D866551" w16cid:durableId="212E1436"/>
   <w16cid:commentId w16cid:paraId="773BE4AD" w16cid:durableId="212E18BE"/>
   <w16cid:commentId w16cid:paraId="56F3A865" w16cid:durableId="212E194F"/>
-  <w16cid:commentId w16cid:paraId="57582F91" w16cid:durableId="212E174A"/>
+  <w16cid:commentId w16cid:paraId="3BA441B2" w16cid:durableId="212F2BF2"/>
   <w16cid:commentId w16cid:paraId="12D491A0" w16cid:durableId="212E18E1"/>
   <w16cid:commentId w16cid:paraId="22DE44D2" w16cid:durableId="212E1F26"/>
   <w16cid:commentId w16cid:paraId="3E5FA450" w16cid:durableId="212E1BB2"/>
   <w16cid:commentId w16cid:paraId="60D1E323" w16cid:durableId="212E2061"/>
+  <w16cid:commentId w16cid:paraId="25C9E705" w16cid:durableId="212F2518"/>
   <w16cid:commentId w16cid:paraId="05367DB3" w16cid:durableId="212E2011"/>
-  <w16cid:commentId w16cid:paraId="39B5E2C1" w16cid:durableId="212E21A6"/>
+  <w16cid:commentId w16cid:paraId="4C019AD0" w16cid:durableId="212F252F"/>
   <w16cid:commentId w16cid:paraId="69BB75F7" w16cid:durableId="212E22E2"/>
 </w16cid:commentsIds>
 </file>
@@ -3364,6 +3560,9 @@
 <w15:people xmlns:wpc="http://schemas.microsoft.com/office/word/2010/wordprocessingCanvas" xmlns:cx="http://schemas.microsoft.com/office/drawing/2014/chartex" xmlns:cx1="http://schemas.microsoft.com/office/drawing/2015/9/8/chartex" xmlns:cx2="http://schemas.microsoft.com/office/drawing/2015/10/21/chartex" xmlns:cx3="http://schemas.microsoft.com/office/drawing/2016/5/9/chartex" xmlns:cx4="http://schemas.microsoft.com/office/drawing/2016/5/10/chartex" xmlns:cx5="http://schemas.microsoft.com/office/drawing/2016/5/11/chartex" xmlns:cx6="http://schemas.microsoft.com/office/drawing/2016/5/12/chartex" xmlns:cx7="http://schemas.microsoft.com/office/drawing/2016/5/13/chartex" xmlns:cx8="http://schemas.microsoft.com/office/drawing/2016/5/14/chartex" xmlns:mc="http://schemas.openxmlformats.org/markup-compatibility/2006" xmlns:aink="http://schemas.microsoft.com/office/drawing/2016/ink" xmlns:am3d="http://schemas.microsoft.com/office/drawing/2017/model3d" xmlns:o="urn:schemas-microsoft-com:office:office" xmlns:r="http://schemas.openxmlformats.org/officeDocument/2006/relationships" xmlns:m="http://schemas.openxmlformats.org/officeDocument/2006/math" xmlns:v="urn:schemas-microsoft-com:vml" xmlns:wp14="http://schemas.microsoft.com/office/word/2010/wordprocessingDrawing" xmlns:wp="http://schemas.openxmlformats.org/drawingml/2006/wordprocessingDrawing" xmlns:w10="urn:schemas-microsoft-com:office:word" xmlns:w="http://schemas.openxmlformats.org/wordprocessingml/2006/main" xmlns:w14="http://schemas.microsoft.com/office/word/2010/wordml" xmlns:w15="http://schemas.microsoft.com/office/word/2012/wordml" xmlns:w16cid="http://schemas.microsoft.com/office/word/2016/wordml/cid" xmlns:w16se="http://schemas.microsoft.com/office/word/2015/wordml/symex" xmlns:wpg="http://schemas.microsoft.com/office/word/2010/wordprocessingGroup" xmlns:wpi="http://schemas.microsoft.com/office/word/2010/wordprocessingInk" xmlns:wne="http://schemas.microsoft.com/office/word/2006/wordml" xmlns:wps="http://schemas.microsoft.com/office/word/2010/wordprocessingShape" mc:Ignorable="w14 w15 w16se w16cid wp14">
   <w15:person w15:author="Rathbun, Amy">
     <w15:presenceInfo w15:providerId="AD" w15:userId="S::arathbun@air.org::12589f54-6e1b-4dda-9205-abca94938126"/>
+  </w15:person>
+  <w15:person w15:author="Liao, Yuqi">
+    <w15:presenceInfo w15:providerId="AD" w15:userId="S::yliao@air.org::fcb6c9d2-e3ac-46b6-a3b3-a9b2264c85d9"/>
   </w15:person>
 </w15:people>
 </file>
@@ -4397,4 +4596,16 @@
     </a:ext>
   </a:extLst>
 </a:theme>
+</file>
+
+<file path=customXml/item1.xml><?xml version="1.0" encoding="utf-8"?>
+<b:Sources xmlns:b="http://schemas.openxmlformats.org/officeDocument/2006/bibliography" xmlns="http://schemas.openxmlformats.org/officeDocument/2006/bibliography" SelectedStyle="\APASixthEditionOfficeOnline.xsl" StyleName="APA" Version="6"/>
+</file>
+
+<file path=customXml/itemProps1.xml><?xml version="1.0" encoding="utf-8"?>
+<ds:datastoreItem xmlns:ds="http://schemas.openxmlformats.org/officeDocument/2006/customXml" ds:itemID="{68DC4095-CF3F-4C44-B732-1F9193D7087A}">
+  <ds:schemaRefs>
+    <ds:schemaRef ds:uri="http://schemas.openxmlformats.org/officeDocument/2006/bibliography"/>
+  </ds:schemaRefs>
+</ds:datastoreItem>
 </file>
</xml_diff>